<commit_message>
feat: project scope drafted tracked.
</commit_message>
<xml_diff>
--- a/.scope_n_bat/ESCOPO.docx
+++ b/.scope_n_bat/ESCOPO.docx
@@ -13,6 +13,10 @@
         <w:t>ESCOPO</w:t>
       </w:r>
       <w:r>
+        <w:rPr>
+          <w:sz w:val="40"/>
+          <w:szCs w:val="40"/>
+        </w:rPr>
         <w:t xml:space="preserve">: </w:t>
       </w:r>
     </w:p>
@@ -25,7 +29,46 @@
         <w:t>NECESSIDADE O CLIENTE</w:t>
       </w:r>
       <w:r>
-        <w:t xml:space="preserve">: automatização de envio de planilhas, pdfs de boleto e nota fiscal (em casos raros, um email de aprovação) </w:t>
+        <w:t xml:space="preserve">: </w:t>
+      </w:r>
+    </w:p>
+    <w:p>
+      <w:pPr>
+        <w:ind w:left="708"/>
+        <w:rPr>
+          <w:u w:val="single"/>
+        </w:rPr>
+      </w:pPr>
+      <w:r>
+        <w:t>A</w:t>
+      </w:r>
+      <w:r>
+        <w:t xml:space="preserve">utomatização de envio de planilhas, </w:t>
+      </w:r>
+      <w:proofErr w:type="spellStart"/>
+      <w:r>
+        <w:t>pdfs</w:t>
+      </w:r>
+      <w:proofErr w:type="spellEnd"/>
+      <w:r>
+        <w:t xml:space="preserve"> de boleto e nota fiscal (em </w:t>
+      </w:r>
+      <w:r>
+        <w:t xml:space="preserve">alguns </w:t>
+      </w:r>
+      <w:r>
+        <w:t xml:space="preserve">casos, um </w:t>
+      </w:r>
+      <w:proofErr w:type="spellStart"/>
+      <w:r>
+        <w:t>email</w:t>
+      </w:r>
+      <w:proofErr w:type="spellEnd"/>
+      <w:r>
+        <w:t xml:space="preserve"> de aprovação)</w:t>
+      </w:r>
+      <w:r>
+        <w:t>.</w:t>
       </w:r>
     </w:p>
     <w:p>
@@ -37,7 +80,24 @@
         <w:t>SOLUÇÃO</w:t>
       </w:r>
       <w:r>
-        <w:t xml:space="preserve">: desenvolvimento da automatização esse processo. </w:t>
+        <w:t xml:space="preserve">: </w:t>
+      </w:r>
+    </w:p>
+    <w:p>
+      <w:pPr>
+        <w:ind w:firstLine="708"/>
+      </w:pPr>
+      <w:r>
+        <w:t>D</w:t>
+      </w:r>
+      <w:r>
+        <w:t xml:space="preserve">esenvolvimento </w:t>
+      </w:r>
+      <w:r>
+        <w:t>de aplicação que</w:t>
+      </w:r>
+      <w:r>
+        <w:t xml:space="preserve"> automatiza esse processo. </w:t>
       </w:r>
     </w:p>
     <w:p>
@@ -46,7 +106,7 @@
           <w:b/>
           <w:bCs/>
         </w:rPr>
-        <w:t>MVP</w:t>
+        <w:t>ESTRUTURA BASE</w:t>
       </w:r>
       <w:r>
         <w:t xml:space="preserve">: </w:t>
@@ -54,15 +114,59 @@
     </w:p>
     <w:p>
       <w:pPr>
-        <w:ind w:firstLine="708"/>
-      </w:pPr>
-      <w:r>
-        <w:t xml:space="preserve">1. BASE DE DADOS com NFE, CNPJ, RAZÃO SOCIAL, CONTATO, DATA VIGÊNCIA, STATUS A base de dados é fornecida pelo financeiro om base no email e TOTVS. </w:t>
-      </w:r>
-    </w:p>
-    <w:p>
-      <w:pPr>
-        <w:ind w:firstLine="708"/>
+        <w:ind w:left="708"/>
+      </w:pPr>
+      <w:r>
+        <w:t xml:space="preserve">1. BASE DE DADOS com </w:t>
+      </w:r>
+      <w:r>
+        <w:t xml:space="preserve">CNPJ, CONTATO, </w:t>
+      </w:r>
+      <w:r>
+        <w:t xml:space="preserve">NFE, RAZÃO SOCIAL, </w:t>
+      </w:r>
+      <w:r>
+        <w:t>VALOR</w:t>
+      </w:r>
+      <w:r>
+        <w:t xml:space="preserve"> LÍQUIDO</w:t>
+      </w:r>
+      <w:r>
+        <w:t xml:space="preserve">, </w:t>
+      </w:r>
+      <w:r>
+        <w:t>VENCIMENTO</w:t>
+      </w:r>
+      <w:r>
+        <w:t>.</w:t>
+      </w:r>
+      <w:r>
+        <w:t xml:space="preserve"> A base de dados é fornecida pelo financeiro </w:t>
+      </w:r>
+      <w:r>
+        <w:t>c</w:t>
+      </w:r>
+      <w:r>
+        <w:t xml:space="preserve">om base no </w:t>
+      </w:r>
+      <w:proofErr w:type="spellStart"/>
+      <w:r>
+        <w:t>email</w:t>
+      </w:r>
+      <w:proofErr w:type="spellEnd"/>
+      <w:r>
+        <w:t xml:space="preserve"> </w:t>
+      </w:r>
+      <w:r>
+        <w:t xml:space="preserve">NFE </w:t>
+      </w:r>
+      <w:r>
+        <w:t xml:space="preserve">e TOTVS. </w:t>
+      </w:r>
+    </w:p>
+    <w:p>
+      <w:pPr>
+        <w:ind w:left="708"/>
       </w:pPr>
       <w:r>
         <w:t xml:space="preserve">2. Estruturação PASTAS SHAREPOINT: Faturamento - 01 - MEDIÇÕES / ANO 2024 / 01 - JANEIRO / &lt;CNPJ Empresa&gt; / &lt;Número NFE&gt; </w:t>
@@ -82,42 +186,220 @@
     </w:p>
     <w:p>
       <w:pPr>
-        <w:ind w:firstLine="708"/>
-      </w:pPr>
-      <w:r>
-        <w:t xml:space="preserve">O robô lê a BASE DE DADOS e extrai as informações de cada linha, abre o outlook e procura pelo email com a NFE coletada e responde-o; </w:t>
-      </w:r>
-    </w:p>
-    <w:p>
-      <w:pPr>
         <w:ind w:left="708"/>
       </w:pPr>
       <w:r>
-        <w:t>Em seguida, p</w:t>
-      </w:r>
-      <w:r>
-        <w:t>rocura em PASTAS SHAREPOINT pelos arquivos a serem anexados no email a</w:t>
-      </w:r>
-      <w:r>
-        <w:t xml:space="preserve"> responder</w:t>
-      </w:r>
-      <w:r>
-        <w:t xml:space="preserve"> com o CNPJ e NFE</w:t>
-      </w:r>
-      <w:r>
-        <w:t>.</w:t>
+        <w:t>O robô lê a BASE DE DADOS</w:t>
+      </w:r>
+      <w:r>
+        <w:t xml:space="preserve">, filtra suas </w:t>
+      </w:r>
+      <w:r>
+        <w:t>colunas</w:t>
+      </w:r>
+      <w:r>
+        <w:t xml:space="preserve"> e extrai as informações de cada linha</w:t>
+      </w:r>
+      <w:r>
+        <w:t xml:space="preserve"> para busca de arqu</w:t>
+      </w:r>
+      <w:r>
+        <w:t xml:space="preserve">ivos e elaboração de </w:t>
+      </w:r>
+      <w:proofErr w:type="spellStart"/>
+      <w:r>
+        <w:t>email</w:t>
+      </w:r>
+      <w:proofErr w:type="spellEnd"/>
+      <w:r>
+        <w:t>;</w:t>
       </w:r>
       <w:r>
         <w:t xml:space="preserve"> </w:t>
       </w:r>
-      <w:r>
-        <w:t>N</w:t>
-      </w:r>
-      <w:r>
-        <w:t>um primeiro momento, apenas anexa os arquivos</w:t>
-      </w:r>
-      <w:r>
-        <w:t xml:space="preserve"> dentro da pasta localizada.</w:t>
+    </w:p>
+    <w:p>
+      <w:pPr>
+        <w:ind w:left="708"/>
+      </w:pPr>
+      <w:r>
+        <w:t>Para cada linha</w:t>
+      </w:r>
+      <w:r>
+        <w:t>:</w:t>
+      </w:r>
+    </w:p>
+    <w:p>
+      <w:pPr>
+        <w:pStyle w:val="PargrafodaLista"/>
+        <w:numPr>
+          <w:ilvl w:val="0"/>
+          <w:numId w:val="1"/>
+        </w:numPr>
+      </w:pPr>
+      <w:r>
+        <w:t>P</w:t>
+      </w:r>
+      <w:r>
+        <w:t xml:space="preserve">rocura em PASTAS SHAREPOINT pelos arquivos a serem anexados no </w:t>
+      </w:r>
+      <w:proofErr w:type="spellStart"/>
+      <w:r>
+        <w:t>email</w:t>
+      </w:r>
+      <w:proofErr w:type="spellEnd"/>
+      <w:r>
+        <w:t xml:space="preserve"> a</w:t>
+      </w:r>
+      <w:r>
+        <w:t xml:space="preserve"> </w:t>
+      </w:r>
+      <w:r>
+        <w:t>enviar</w:t>
+      </w:r>
+      <w:r>
+        <w:t xml:space="preserve"> </w:t>
+      </w:r>
+      <w:r>
+        <w:t>por</w:t>
+      </w:r>
+      <w:r>
+        <w:t xml:space="preserve"> CNPJ e NFE</w:t>
+      </w:r>
+      <w:r>
+        <w:t>;</w:t>
+      </w:r>
+    </w:p>
+    <w:p>
+      <w:pPr>
+        <w:pStyle w:val="PargrafodaLista"/>
+        <w:numPr>
+          <w:ilvl w:val="0"/>
+          <w:numId w:val="1"/>
+        </w:numPr>
+      </w:pPr>
+      <w:r>
+        <w:t>A aplicação</w:t>
+      </w:r>
+      <w:r>
+        <w:t xml:space="preserve"> </w:t>
+      </w:r>
+      <w:r>
+        <w:t xml:space="preserve">elabora o </w:t>
+      </w:r>
+      <w:proofErr w:type="spellStart"/>
+      <w:r>
+        <w:t>email</w:t>
+      </w:r>
+      <w:proofErr w:type="spellEnd"/>
+      <w:r>
+        <w:t xml:space="preserve"> </w:t>
+      </w:r>
+      <w:r>
+        <w:t xml:space="preserve">com seu corpo </w:t>
+      </w:r>
+      <w:r>
+        <w:t xml:space="preserve">conforme conteúdo dos anexos e informações da BASE DE DADOS e </w:t>
+      </w:r>
+      <w:r>
+        <w:t>o envia.</w:t>
+      </w:r>
+    </w:p>
+    <w:p>
+      <w:pPr>
+        <w:rPr>
+          <w:b/>
+          <w:bCs/>
+        </w:rPr>
+      </w:pPr>
+      <w:r>
+        <w:rPr>
+          <w:b/>
+          <w:bCs/>
+        </w:rPr>
+        <w:t>MVP:</w:t>
+      </w:r>
+    </w:p>
+    <w:p>
+      <w:pPr>
+        <w:pStyle w:val="PargrafodaLista"/>
+        <w:numPr>
+          <w:ilvl w:val="0"/>
+          <w:numId w:val="2"/>
+        </w:numPr>
+      </w:pPr>
+      <w:r>
+        <w:t>Filtro BASE DE DADOS e extração de infor</w:t>
+      </w:r>
+      <w:r>
+        <w:t>mações;</w:t>
+      </w:r>
+    </w:p>
+    <w:p>
+      <w:pPr>
+        <w:pStyle w:val="PargrafodaLista"/>
+        <w:numPr>
+          <w:ilvl w:val="0"/>
+          <w:numId w:val="2"/>
+        </w:numPr>
+      </w:pPr>
+      <w:r>
+        <w:t xml:space="preserve">Elaboração </w:t>
+      </w:r>
+      <w:proofErr w:type="spellStart"/>
+      <w:r>
+        <w:t>email</w:t>
+      </w:r>
+      <w:proofErr w:type="spellEnd"/>
+      <w:r>
+        <w:t xml:space="preserve"> com arquivos anexados e corpo de </w:t>
+      </w:r>
+      <w:proofErr w:type="spellStart"/>
+      <w:r>
+        <w:t>email</w:t>
+      </w:r>
+      <w:proofErr w:type="spellEnd"/>
+      <w:r>
+        <w:t xml:space="preserve"> conforme conteúdo dos anexos. </w:t>
+      </w:r>
+      <w:proofErr w:type="spellStart"/>
+      <w:r>
+        <w:t>Ex</w:t>
+      </w:r>
+      <w:proofErr w:type="spellEnd"/>
+      <w:r>
+        <w:t xml:space="preserve">: se boleto, corpo de </w:t>
+      </w:r>
+      <w:proofErr w:type="spellStart"/>
+      <w:r>
+        <w:t>email</w:t>
+      </w:r>
+      <w:proofErr w:type="spellEnd"/>
+      <w:r>
+        <w:t xml:space="preserve"> 1</w:t>
+      </w:r>
+      <w:r>
+        <w:t>;</w:t>
+      </w:r>
+    </w:p>
+    <w:p>
+      <w:pPr>
+        <w:pStyle w:val="PargrafodaLista"/>
+        <w:numPr>
+          <w:ilvl w:val="0"/>
+          <w:numId w:val="2"/>
+        </w:numPr>
+      </w:pPr>
+      <w:r>
+        <w:t xml:space="preserve">Envio do </w:t>
+      </w:r>
+      <w:proofErr w:type="spellStart"/>
+      <w:r>
+        <w:t>email</w:t>
+      </w:r>
+      <w:proofErr w:type="spellEnd"/>
+      <w:r>
+        <w:t xml:space="preserve"> para usuário teste.</w:t>
       </w:r>
     </w:p>
     <w:p>
@@ -134,10 +416,74 @@
     </w:p>
     <w:p>
       <w:pPr>
+        <w:ind w:left="708"/>
+      </w:pPr>
+      <w:r>
+        <w:rPr>
+          <w:b/>
+          <w:bCs/>
+        </w:rPr>
+        <w:t>Fase 1</w:t>
+      </w:r>
+      <w:r>
+        <w:rPr>
+          <w:b/>
+          <w:bCs/>
+        </w:rPr>
+        <w:t xml:space="preserve"> (MVP)</w:t>
+      </w:r>
+      <w:r>
+        <w:rPr>
+          <w:b/>
+          <w:bCs/>
+        </w:rPr>
+        <w:t>:</w:t>
+      </w:r>
+      <w:r>
+        <w:t xml:space="preserve"> </w:t>
+      </w:r>
+      <w:r>
+        <w:t>código</w:t>
+      </w:r>
+      <w:r>
+        <w:t xml:space="preserve">, </w:t>
+      </w:r>
+      <w:r>
+        <w:t xml:space="preserve">filtro </w:t>
+      </w:r>
+      <w:r>
+        <w:t xml:space="preserve">base de dados, envio de </w:t>
+      </w:r>
+      <w:proofErr w:type="spellStart"/>
+      <w:r>
+        <w:t>emails</w:t>
+      </w:r>
+      <w:proofErr w:type="spellEnd"/>
+      <w:r>
+        <w:t xml:space="preserve"> com</w:t>
+      </w:r>
+      <w:r>
+        <w:t xml:space="preserve"> anexo de arquivos</w:t>
+      </w:r>
+      <w:r>
+        <w:t xml:space="preserve">, </w:t>
+      </w:r>
+      <w:r>
+        <w:t>g</w:t>
+      </w:r>
+      <w:r>
+        <w:t>estão de erros.</w:t>
+      </w:r>
+    </w:p>
+    <w:p>
+      <w:pPr>
         <w:ind w:firstLine="708"/>
       </w:pPr>
       <w:r>
-        <w:t xml:space="preserve">Fase 1: scripts, base de dados, envio de emails, anexo de arquivos </w:t>
+        <w:t>Prazo: 29/02.</w:t>
+      </w:r>
+      <w:r>
+        <w:t xml:space="preserve"> </w:t>
       </w:r>
     </w:p>
     <w:p>
@@ -145,7 +491,34 @@
         <w:ind w:firstLine="708"/>
       </w:pPr>
       <w:r>
-        <w:t xml:space="preserve">Fase 2: Envio periódico automatizado, Gestão de erros. </w:t>
+        <w:rPr>
+          <w:b/>
+          <w:bCs/>
+        </w:rPr>
+        <w:t>Fase 2:</w:t>
+      </w:r>
+      <w:r>
+        <w:t xml:space="preserve"> Envio periódico automatizado, </w:t>
+      </w:r>
+      <w:r>
+        <w:t>g</w:t>
+      </w:r>
+      <w:r>
+        <w:t xml:space="preserve">estão de erros. </w:t>
+      </w:r>
+      <w:r>
+        <w:t>(Outlook)</w:t>
+      </w:r>
+    </w:p>
+    <w:p>
+      <w:pPr>
+        <w:ind w:firstLine="708"/>
+      </w:pPr>
+      <w:r>
+        <w:t xml:space="preserve">Prazo: </w:t>
+      </w:r>
+      <w:r>
+        <w:t>15/04.</w:t>
       </w:r>
     </w:p>
     <w:p>
@@ -165,13 +538,45 @@
         <w:ind w:firstLine="708"/>
       </w:pPr>
       <w:r>
+        <w:t xml:space="preserve">Resposta de </w:t>
+      </w:r>
+      <w:proofErr w:type="spellStart"/>
+      <w:r>
+        <w:t>emails</w:t>
+      </w:r>
+      <w:proofErr w:type="spellEnd"/>
+      <w:r>
+        <w:t xml:space="preserve"> via </w:t>
+      </w:r>
+      <w:proofErr w:type="spellStart"/>
+      <w:r>
+        <w:t>outlook</w:t>
+      </w:r>
+      <w:proofErr w:type="spellEnd"/>
+      <w:r>
+        <w:t xml:space="preserve"> (ao menos para o MVP)</w:t>
+      </w:r>
+      <w:r>
+        <w:t>;</w:t>
+      </w:r>
+    </w:p>
+    <w:p>
+      <w:pPr>
+        <w:ind w:firstLine="708"/>
+      </w:pPr>
+      <w:r>
         <w:t xml:space="preserve">Elaboração de </w:t>
       </w:r>
       <w:r>
         <w:t xml:space="preserve">plataforma </w:t>
       </w:r>
-      <w:r>
-        <w:t>frontend;</w:t>
+      <w:proofErr w:type="spellStart"/>
+      <w:r>
+        <w:t>frontend</w:t>
+      </w:r>
+      <w:proofErr w:type="spellEnd"/>
+      <w:r>
+        <w:t>;</w:t>
       </w:r>
     </w:p>
     <w:p>
@@ -185,16 +590,37 @@
         <w:t xml:space="preserve"> simultânea. (</w:t>
       </w:r>
       <w:r>
-        <w:t>O robô trabalha com um email por vez.</w:t>
+        <w:t xml:space="preserve">O robô </w:t>
+      </w:r>
+      <w:r>
+        <w:t xml:space="preserve">não </w:t>
+      </w:r>
+      <w:r>
+        <w:t>trabalha</w:t>
+      </w:r>
+      <w:r>
+        <w:t>rá</w:t>
+      </w:r>
+      <w:r>
+        <w:t xml:space="preserve"> com </w:t>
+      </w:r>
+      <w:r>
+        <w:t xml:space="preserve">mais de </w:t>
+      </w:r>
+      <w:r>
+        <w:t xml:space="preserve">um </w:t>
+      </w:r>
+      <w:proofErr w:type="spellStart"/>
+      <w:r>
+        <w:t>email</w:t>
+      </w:r>
+      <w:proofErr w:type="spellEnd"/>
+      <w:r>
+        <w:t xml:space="preserve"> por vez.</w:t>
       </w:r>
       <w:r>
         <w:t>)</w:t>
       </w:r>
-    </w:p>
-    <w:p>
-      <w:pPr>
-        <w:ind w:firstLine="708"/>
-      </w:pPr>
     </w:p>
     <w:sectPr>
       <w:pgSz w:w="11906" w:h="16838"/>
@@ -204,6 +630,243 @@
     </w:sectPr>
   </w:body>
 </w:document>
+</file>
+
+<file path=word/numbering.xml><?xml version="1.0" encoding="utf-8"?>
+<w:numbering xmlns:wpc="http://schemas.microsoft.com/office/word/2010/wordprocessingCanvas" xmlns:cx="http://schemas.microsoft.com/office/drawing/2014/chartex" xmlns:cx1="http://schemas.microsoft.com/office/drawing/2015/9/8/chartex" xmlns:cx2="http://schemas.microsoft.com/office/drawing/2015/10/21/chartex" xmlns:cx3="http://schemas.microsoft.com/office/drawing/2016/5/9/chartex" xmlns:cx4="http://schemas.microsoft.com/office/drawing/2016/5/10/chartex" xmlns:cx5="http://schemas.microsoft.com/office/drawing/2016/5/11/chartex" xmlns:cx6="http://schemas.microsoft.com/office/drawing/2016/5/12/chartex" xmlns:cx7="http://schemas.microsoft.com/office/drawing/2016/5/13/chartex" xmlns:cx8="http://schemas.microsoft.com/office/drawing/2016/5/14/chartex" xmlns:mc="http://schemas.openxmlformats.org/markup-compatibility/2006" xmlns:aink="http://schemas.microsoft.com/office/drawing/2016/ink" xmlns:am3d="http://schemas.microsoft.com/office/drawing/2017/model3d" xmlns:o="urn:schemas-microsoft-com:office:office" xmlns:oel="http://schemas.microsoft.com/office/2019/extlst" xmlns:r="http://schemas.openxmlformats.org/officeDocument/2006/relationships" xmlns:m="http://schemas.openxmlformats.org/officeDocument/2006/math" xmlns:v="urn:schemas-microsoft-com:vml" xmlns:wp14="http://schemas.microsoft.com/office/word/2010/wordprocessingDrawing" xmlns:wp="http://schemas.openxmlformats.org/drawingml/2006/wordprocessingDrawing" xmlns:w10="urn:schemas-microsoft-com:office:word" xmlns:w="http://schemas.openxmlformats.org/wordprocessingml/2006/main" xmlns:w14="http://schemas.microsoft.com/office/word/2010/wordml" xmlns:w15="http://schemas.microsoft.com/office/word/2012/wordml" xmlns:w16cex="http://schemas.microsoft.com/office/word/2018/wordml/cex" xmlns:w16cid="http://schemas.microsoft.com/office/word/2016/wordml/cid" xmlns:w16="http://schemas.microsoft.com/office/word/2018/wordml" xmlns:w16sdtdh="http://schemas.microsoft.com/office/word/2020/wordml/sdtdatahash" xmlns:w16se="http://schemas.microsoft.com/office/word/2015/wordml/symex" xmlns:wpg="http://schemas.microsoft.com/office/word/2010/wordprocessingGroup" xmlns:wpi="http://schemas.microsoft.com/office/word/2010/wordprocessingInk" xmlns:wne="http://schemas.microsoft.com/office/word/2006/wordml" xmlns:wps="http://schemas.microsoft.com/office/word/2010/wordprocessingShape" mc:Ignorable="w14 w15 w16se w16cid w16 w16cex w16sdtdh wp14">
+  <w:abstractNum w:abstractNumId="0" w15:restartNumberingAfterBreak="0">
+    <w:nsid w:val="09AA6F01"/>
+    <w:multiLevelType w:val="hybridMultilevel"/>
+    <w:tmpl w:val="85544662"/>
+    <w:lvl w:ilvl="0" w:tplc="04160001">
+      <w:start w:val="1"/>
+      <w:numFmt w:val="bullet"/>
+      <w:lvlText w:val=""/>
+      <w:lvlJc w:val="left"/>
+      <w:pPr>
+        <w:ind w:left="720" w:hanging="360"/>
+      </w:pPr>
+      <w:rPr>
+        <w:rFonts w:ascii="Symbol" w:hAnsi="Symbol" w:hint="default"/>
+      </w:rPr>
+    </w:lvl>
+    <w:lvl w:ilvl="1" w:tplc="04160003" w:tentative="1">
+      <w:start w:val="1"/>
+      <w:numFmt w:val="bullet"/>
+      <w:lvlText w:val="o"/>
+      <w:lvlJc w:val="left"/>
+      <w:pPr>
+        <w:ind w:left="1440" w:hanging="360"/>
+      </w:pPr>
+      <w:rPr>
+        <w:rFonts w:ascii="Courier New" w:hAnsi="Courier New" w:cs="Courier New" w:hint="default"/>
+      </w:rPr>
+    </w:lvl>
+    <w:lvl w:ilvl="2" w:tplc="04160005" w:tentative="1">
+      <w:start w:val="1"/>
+      <w:numFmt w:val="bullet"/>
+      <w:lvlText w:val=""/>
+      <w:lvlJc w:val="left"/>
+      <w:pPr>
+        <w:ind w:left="2160" w:hanging="360"/>
+      </w:pPr>
+      <w:rPr>
+        <w:rFonts w:ascii="Wingdings" w:hAnsi="Wingdings" w:hint="default"/>
+      </w:rPr>
+    </w:lvl>
+    <w:lvl w:ilvl="3" w:tplc="04160001" w:tentative="1">
+      <w:start w:val="1"/>
+      <w:numFmt w:val="bullet"/>
+      <w:lvlText w:val=""/>
+      <w:lvlJc w:val="left"/>
+      <w:pPr>
+        <w:ind w:left="2880" w:hanging="360"/>
+      </w:pPr>
+      <w:rPr>
+        <w:rFonts w:ascii="Symbol" w:hAnsi="Symbol" w:hint="default"/>
+      </w:rPr>
+    </w:lvl>
+    <w:lvl w:ilvl="4" w:tplc="04160003" w:tentative="1">
+      <w:start w:val="1"/>
+      <w:numFmt w:val="bullet"/>
+      <w:lvlText w:val="o"/>
+      <w:lvlJc w:val="left"/>
+      <w:pPr>
+        <w:ind w:left="3600" w:hanging="360"/>
+      </w:pPr>
+      <w:rPr>
+        <w:rFonts w:ascii="Courier New" w:hAnsi="Courier New" w:cs="Courier New" w:hint="default"/>
+      </w:rPr>
+    </w:lvl>
+    <w:lvl w:ilvl="5" w:tplc="04160005" w:tentative="1">
+      <w:start w:val="1"/>
+      <w:numFmt w:val="bullet"/>
+      <w:lvlText w:val=""/>
+      <w:lvlJc w:val="left"/>
+      <w:pPr>
+        <w:ind w:left="4320" w:hanging="360"/>
+      </w:pPr>
+      <w:rPr>
+        <w:rFonts w:ascii="Wingdings" w:hAnsi="Wingdings" w:hint="default"/>
+      </w:rPr>
+    </w:lvl>
+    <w:lvl w:ilvl="6" w:tplc="04160001" w:tentative="1">
+      <w:start w:val="1"/>
+      <w:numFmt w:val="bullet"/>
+      <w:lvlText w:val=""/>
+      <w:lvlJc w:val="left"/>
+      <w:pPr>
+        <w:ind w:left="5040" w:hanging="360"/>
+      </w:pPr>
+      <w:rPr>
+        <w:rFonts w:ascii="Symbol" w:hAnsi="Symbol" w:hint="default"/>
+      </w:rPr>
+    </w:lvl>
+    <w:lvl w:ilvl="7" w:tplc="04160003" w:tentative="1">
+      <w:start w:val="1"/>
+      <w:numFmt w:val="bullet"/>
+      <w:lvlText w:val="o"/>
+      <w:lvlJc w:val="left"/>
+      <w:pPr>
+        <w:ind w:left="5760" w:hanging="360"/>
+      </w:pPr>
+      <w:rPr>
+        <w:rFonts w:ascii="Courier New" w:hAnsi="Courier New" w:cs="Courier New" w:hint="default"/>
+      </w:rPr>
+    </w:lvl>
+    <w:lvl w:ilvl="8" w:tplc="04160005" w:tentative="1">
+      <w:start w:val="1"/>
+      <w:numFmt w:val="bullet"/>
+      <w:lvlText w:val=""/>
+      <w:lvlJc w:val="left"/>
+      <w:pPr>
+        <w:ind w:left="6480" w:hanging="360"/>
+      </w:pPr>
+      <w:rPr>
+        <w:rFonts w:ascii="Wingdings" w:hAnsi="Wingdings" w:hint="default"/>
+      </w:rPr>
+    </w:lvl>
+  </w:abstractNum>
+  <w:abstractNum w:abstractNumId="1" w15:restartNumberingAfterBreak="0">
+    <w:nsid w:val="1ACA74F0"/>
+    <w:multiLevelType w:val="hybridMultilevel"/>
+    <w:tmpl w:val="D6C6004E"/>
+    <w:lvl w:ilvl="0" w:tplc="04160001">
+      <w:start w:val="1"/>
+      <w:numFmt w:val="bullet"/>
+      <w:lvlText w:val=""/>
+      <w:lvlJc w:val="left"/>
+      <w:pPr>
+        <w:ind w:left="1068" w:hanging="360"/>
+      </w:pPr>
+      <w:rPr>
+        <w:rFonts w:ascii="Symbol" w:hAnsi="Symbol" w:hint="default"/>
+      </w:rPr>
+    </w:lvl>
+    <w:lvl w:ilvl="1" w:tplc="04160003" w:tentative="1">
+      <w:start w:val="1"/>
+      <w:numFmt w:val="bullet"/>
+      <w:lvlText w:val="o"/>
+      <w:lvlJc w:val="left"/>
+      <w:pPr>
+        <w:ind w:left="1788" w:hanging="360"/>
+      </w:pPr>
+      <w:rPr>
+        <w:rFonts w:ascii="Courier New" w:hAnsi="Courier New" w:cs="Courier New" w:hint="default"/>
+      </w:rPr>
+    </w:lvl>
+    <w:lvl w:ilvl="2" w:tplc="04160005" w:tentative="1">
+      <w:start w:val="1"/>
+      <w:numFmt w:val="bullet"/>
+      <w:lvlText w:val=""/>
+      <w:lvlJc w:val="left"/>
+      <w:pPr>
+        <w:ind w:left="2508" w:hanging="360"/>
+      </w:pPr>
+      <w:rPr>
+        <w:rFonts w:ascii="Wingdings" w:hAnsi="Wingdings" w:hint="default"/>
+      </w:rPr>
+    </w:lvl>
+    <w:lvl w:ilvl="3" w:tplc="04160001" w:tentative="1">
+      <w:start w:val="1"/>
+      <w:numFmt w:val="bullet"/>
+      <w:lvlText w:val=""/>
+      <w:lvlJc w:val="left"/>
+      <w:pPr>
+        <w:ind w:left="3228" w:hanging="360"/>
+      </w:pPr>
+      <w:rPr>
+        <w:rFonts w:ascii="Symbol" w:hAnsi="Symbol" w:hint="default"/>
+      </w:rPr>
+    </w:lvl>
+    <w:lvl w:ilvl="4" w:tplc="04160003" w:tentative="1">
+      <w:start w:val="1"/>
+      <w:numFmt w:val="bullet"/>
+      <w:lvlText w:val="o"/>
+      <w:lvlJc w:val="left"/>
+      <w:pPr>
+        <w:ind w:left="3948" w:hanging="360"/>
+      </w:pPr>
+      <w:rPr>
+        <w:rFonts w:ascii="Courier New" w:hAnsi="Courier New" w:cs="Courier New" w:hint="default"/>
+      </w:rPr>
+    </w:lvl>
+    <w:lvl w:ilvl="5" w:tplc="04160005" w:tentative="1">
+      <w:start w:val="1"/>
+      <w:numFmt w:val="bullet"/>
+      <w:lvlText w:val=""/>
+      <w:lvlJc w:val="left"/>
+      <w:pPr>
+        <w:ind w:left="4668" w:hanging="360"/>
+      </w:pPr>
+      <w:rPr>
+        <w:rFonts w:ascii="Wingdings" w:hAnsi="Wingdings" w:hint="default"/>
+      </w:rPr>
+    </w:lvl>
+    <w:lvl w:ilvl="6" w:tplc="04160001" w:tentative="1">
+      <w:start w:val="1"/>
+      <w:numFmt w:val="bullet"/>
+      <w:lvlText w:val=""/>
+      <w:lvlJc w:val="left"/>
+      <w:pPr>
+        <w:ind w:left="5388" w:hanging="360"/>
+      </w:pPr>
+      <w:rPr>
+        <w:rFonts w:ascii="Symbol" w:hAnsi="Symbol" w:hint="default"/>
+      </w:rPr>
+    </w:lvl>
+    <w:lvl w:ilvl="7" w:tplc="04160003" w:tentative="1">
+      <w:start w:val="1"/>
+      <w:numFmt w:val="bullet"/>
+      <w:lvlText w:val="o"/>
+      <w:lvlJc w:val="left"/>
+      <w:pPr>
+        <w:ind w:left="6108" w:hanging="360"/>
+      </w:pPr>
+      <w:rPr>
+        <w:rFonts w:ascii="Courier New" w:hAnsi="Courier New" w:cs="Courier New" w:hint="default"/>
+      </w:rPr>
+    </w:lvl>
+    <w:lvl w:ilvl="8" w:tplc="04160005" w:tentative="1">
+      <w:start w:val="1"/>
+      <w:numFmt w:val="bullet"/>
+      <w:lvlText w:val=""/>
+      <w:lvlJc w:val="left"/>
+      <w:pPr>
+        <w:ind w:left="6828" w:hanging="360"/>
+      </w:pPr>
+      <w:rPr>
+        <w:rFonts w:ascii="Wingdings" w:hAnsi="Wingdings" w:hint="default"/>
+      </w:rPr>
+    </w:lvl>
+  </w:abstractNum>
+  <w:num w:numId="1" w16cid:durableId="1349985609">
+    <w:abstractNumId w:val="1"/>
+  </w:num>
+  <w:num w:numId="2" w16cid:durableId="1113094078">
+    <w:abstractNumId w:val="0"/>
+  </w:num>
+</w:numbering>
 </file>
 
 <file path=word/styles.xml><?xml version="1.0" encoding="utf-8"?>
@@ -634,6 +1297,17 @@
     <w:semiHidden/>
     <w:unhideWhenUsed/>
   </w:style>
+  <w:style w:type="paragraph" w:styleId="PargrafodaLista">
+    <w:name w:val="List Paragraph"/>
+    <w:basedOn w:val="Normal"/>
+    <w:uiPriority w:val="34"/>
+    <w:qFormat/>
+    <w:rsid w:val="00B768E4"/>
+    <w:pPr>
+      <w:ind w:left="720"/>
+      <w:contextualSpacing/>
+    </w:pPr>
+  </w:style>
 </w:styles>
 </file>
 

</xml_diff>